<commit_message>
feat(consult-form-action): update thesis title
</commit_message>
<xml_diff>
--- a/scripts/auto-generate-consult-form/Accomplishment-and-Consultation-Form.docx
+++ b/scripts/auto-generate-consult-form/Accomplishment-and-Consultation-Form.docx
@@ -88,7 +88,14 @@
           <w:rFonts w:ascii="Verdana" w:hAnsi="Verdana"/>
           <w:sz w:val="20"/>
         </w:rPr>
-        <w:t>Thesis/Capstone Project Title: Takipsilim: A Blockchain-Integrated MMORPG</w:t>
+        <w:t xml:space="preserve">Thesis/Capstone Project Title: </w:t>
+      </w:r>
+      <w:r>
+        <w:rPr>
+          <w:rFonts w:ascii="Verdana" w:hAnsi="Verdana"/>
+          <w:sz w:val="20"/>
+        </w:rPr>
+        <w:t>Echoes of Bathala Online, A Massive Multiplayer Role Playing Game with Blockchain Technology System</w:t>
       </w:r>
     </w:p>
     <w:p>
@@ -104,14 +111,7 @@
           <w:rFonts w:ascii="Verdana" w:hAnsi="Verdana"/>
           <w:sz w:val="20"/>
         </w:rPr>
-        <w:t xml:space="preserve">Week Number: </w:t>
-      </w:r>
-      <w:r>
-        <w:rPr>
-          <w:rFonts w:ascii="Verdana" w:hAnsi="Verdana"/>
-          <w:sz w:val="20"/>
-        </w:rPr>
-        <w:t>{</w:t>
+        <w:t>Week Number: {</w:t>
       </w:r>
       <w:r>
         <w:rPr>
@@ -317,6 +317,7 @@
                 <w:sz w:val="19"/>
                 <w:szCs w:val="19"/>
               </w:rPr>
+              <w:t>a</w:t>
             </w:r>
           </w:p>
           <w:p>
@@ -1935,15 +1936,15 @@
     </w:pPr>
     <w:rPr/>
   </w:style>
-  <w:style w:type="paragraph" w:styleId="FrameContentsuser">
-    <w:name w:val="Frame Contents (user)"/>
+  <w:style w:type="paragraph" w:styleId="FrameContents">
+    <w:name w:val="Frame Contents"/>
     <w:basedOn w:val="Normal"/>
     <w:qFormat/>
     <w:pPr/>
     <w:rPr/>
   </w:style>
-  <w:style w:type="paragraph" w:styleId="FrameContents">
-    <w:name w:val="Frame Contents"/>
+  <w:style w:type="paragraph" w:styleId="FrameContentsuser">
+    <w:name w:val="Frame Contents (user)"/>
     <w:basedOn w:val="Normal"/>
     <w:qFormat/>
     <w:pPr/>

</xml_diff>